<commit_message>
nearby grey & keep aktstation but toggleDetails
</commit_message>
<xml_diff>
--- a/BOU_Änderungen.docx
+++ b/BOU_Änderungen.docx
@@ -66,8 +66,47 @@
       <w:r>
         <w:t>Location nach oben, damit nicht verdeckt</w:t>
       </w:r>
+      <w:r>
+        <w:t xml:space="preserve"> Diskussion: Platzierung!</w:t>
+      </w:r>
       <w:bookmarkStart w:id="0" w:name="_GoBack"/>
       <w:bookmarkEnd w:id="0"/>
+    </w:p>
+    <w:p>
+      <w:pPr>
+        <w:pStyle w:val="Listenabsatz"/>
+        <w:numPr>
+          <w:ilvl w:val="0"/>
+          <w:numId w:val="1"/>
+        </w:numPr>
+      </w:pPr>
+      <w:r>
+        <w:t>Aktmarker invertiert</w:t>
+      </w:r>
+    </w:p>
+    <w:p>
+      <w:pPr>
+        <w:pStyle w:val="Listenabsatz"/>
+        <w:numPr>
+          <w:ilvl w:val="0"/>
+          <w:numId w:val="1"/>
+        </w:numPr>
+      </w:pPr>
+      <w:r>
+        <w:t>Settings, reorder, check, disable, gesichert bis app neu geöffnet, farbgebung</w:t>
+      </w:r>
+    </w:p>
+    <w:p>
+      <w:pPr>
+        <w:pStyle w:val="Listenabsatz"/>
+        <w:numPr>
+          <w:ilvl w:val="0"/>
+          <w:numId w:val="1"/>
+        </w:numPr>
+      </w:pPr>
+      <w:r>
+        <w:t>Fuzzy suche unscharf</w:t>
+      </w:r>
     </w:p>
     <w:sectPr>
       <w:pgSz w:w="11906" w:h="16838"/>

</xml_diff>